<commit_message>
completed Job Description and check list
</commit_message>
<xml_diff>
--- a/Job Description1.docx
+++ b/Job Description1.docx
@@ -459,6 +459,15 @@
           <w:rFonts w:asciiTheme="minorHAnsi" w:hAnsiTheme="minorHAnsi"/>
         </w:rPr>
       </w:pPr>
+    </w:p>
+    <w:p>
+      <w:pPr>
+        <w:ind w:left="360"/>
+        <w:jc w:val="both"/>
+        <w:rPr>
+          <w:rFonts w:asciiTheme="minorHAnsi" w:hAnsiTheme="minorHAnsi"/>
+        </w:rPr>
+      </w:pPr>
       <w:r>
         <w:rPr>
           <w:rFonts w:asciiTheme="minorHAnsi" w:hAnsiTheme="minorHAnsi"/>
@@ -477,43 +486,234 @@
           <w:rFonts w:asciiTheme="minorHAnsi" w:hAnsiTheme="minorHAnsi"/>
           <w:b/>
         </w:rPr>
-        <w:t xml:space="preserve"> has experience </w:t>
-      </w:r>
-    </w:p>
-    <w:p>
-      <w:pPr>
-        <w:jc w:val="both"/>
-        <w:rPr>
-          <w:rFonts w:asciiTheme="minorHAnsi" w:hAnsiTheme="minorHAnsi" w:cs="Arial"/>
-        </w:rPr>
-      </w:pPr>
-    </w:p>
-    <w:p>
-      <w:pPr>
-        <w:jc w:val="both"/>
-        <w:rPr>
-          <w:rFonts w:asciiTheme="minorHAnsi" w:hAnsiTheme="minorHAnsi"/>
-        </w:rPr>
-      </w:pPr>
-      <w:r>
-        <w:rPr>
-          <w:rFonts w:asciiTheme="minorHAnsi" w:hAnsiTheme="minorHAnsi"/>
-        </w:rPr>
-        <w:t>Mr. XXX</w:t>
+        <w:t xml:space="preserve"> has </w:t>
+      </w:r>
+      <w:r>
+        <w:rPr>
+          <w:rFonts w:asciiTheme="minorHAnsi" w:hAnsiTheme="minorHAnsi"/>
+          <w:b/>
+        </w:rPr>
+        <w:t xml:space="preserve">100+ months </w:t>
+      </w:r>
+      <w:r>
+        <w:rPr>
+          <w:rFonts w:asciiTheme="minorHAnsi" w:hAnsiTheme="minorHAnsi"/>
+          <w:b/>
+        </w:rPr>
+        <w:t xml:space="preserve">of </w:t>
+      </w:r>
+      <w:r>
+        <w:rPr>
+          <w:rFonts w:asciiTheme="minorHAnsi" w:hAnsiTheme="minorHAnsi"/>
+          <w:b/>
+        </w:rPr>
+        <w:t>industry experience in Java/J2ee including 36 months of Big Data experience</w:t>
+      </w:r>
+      <w:r>
+        <w:rPr>
+          <w:rFonts w:asciiTheme="minorHAnsi" w:hAnsiTheme="minorHAnsi"/>
+          <w:b/>
+        </w:rPr>
+        <w:t xml:space="preserve"> which includes framework development using spark , kafka , AWS webservices , Ignite , flume , </w:t>
+      </w:r>
+      <w:r>
+        <w:rPr>
+          <w:rFonts w:asciiTheme="minorHAnsi" w:hAnsiTheme="minorHAnsi"/>
+          <w:b/>
+        </w:rPr>
+        <w:t>hadoop eco system</w:t>
+      </w:r>
+      <w:r>
+        <w:rPr>
+          <w:rFonts w:asciiTheme="minorHAnsi" w:hAnsiTheme="minorHAnsi"/>
+          <w:b/>
+        </w:rPr>
+        <w:t>.</w:t>
+      </w:r>
+      <w:r>
+        <w:rPr>
+          <w:rFonts w:asciiTheme="minorHAnsi" w:hAnsiTheme="minorHAnsi"/>
+          <w:b/>
+        </w:rPr>
+        <w:t>Proficient in analyzing and translating functional requirements to technical design.Extreamly self-motivated ,quick learner , team player . Sound knowledge of scripting language (shell , python , scala). Experience in Global work model (offshore &amp; onsite).</w:t>
+      </w:r>
+    </w:p>
+    <w:p>
+      <w:pPr>
+        <w:jc w:val="both"/>
+        <w:rPr>
+          <w:rFonts w:asciiTheme="minorHAnsi" w:hAnsiTheme="minorHAnsi" w:cs="Arial"/>
+        </w:rPr>
+      </w:pPr>
+    </w:p>
+    <w:p>
+      <w:pPr>
+        <w:jc w:val="both"/>
+        <w:rPr>
+          <w:rFonts w:asciiTheme="minorHAnsi" w:hAnsiTheme="minorHAnsi"/>
+        </w:rPr>
+      </w:pPr>
+    </w:p>
+    <w:p>
+      <w:pPr>
+        <w:ind w:left="360"/>
+        <w:jc w:val="both"/>
+        <w:rPr>
+          <w:rFonts w:asciiTheme="minorHAnsi" w:hAnsiTheme="minorHAnsi"/>
+        </w:rPr>
+      </w:pPr>
+    </w:p>
+    <w:p>
+      <w:pPr>
+        <w:ind w:left="360"/>
+        <w:jc w:val="both"/>
+        <w:rPr>
+          <w:rFonts w:asciiTheme="minorHAnsi" w:hAnsiTheme="minorHAnsi"/>
+        </w:rPr>
+      </w:pPr>
+      <w:r>
+        <w:rPr>
+          <w:rFonts w:asciiTheme="minorHAnsi" w:hAnsiTheme="minorHAnsi"/>
+        </w:rPr>
+        <w:t>The 2015</w:t>
+      </w:r>
+      <w:r>
+        <w:rPr>
+          <w:rFonts w:asciiTheme="minorHAnsi" w:hAnsiTheme="minorHAnsi"/>
+        </w:rPr>
+        <w:t xml:space="preserve"> OES Wage Data Services reports the prevailing wage for </w:t>
       </w:r>
       <w:r>
         <w:rPr>
           <w:rFonts w:asciiTheme="minorHAnsi" w:hAnsiTheme="minorHAnsi"/>
           <w:color w:val="FF0000"/>
         </w:rPr>
-        <w:t xml:space="preserve">has experience in 57+ months industry experience in </w:t>
+        <w:t>Programmer Analyst</w:t>
       </w:r>
       <w:r>
         <w:rPr>
           <w:rFonts w:asciiTheme="minorHAnsi" w:hAnsiTheme="minorHAnsi"/>
           <w:color w:val="FF0000"/>
         </w:rPr>
-        <w:t xml:space="preserve">Mainframes including 49 months of Vision plus experience. Proficient in analyzing and translating functional requirements to technical design. Sound Mainframe technical skills and Good understanding on Cards domain, VisionPlus Functionality. Excellent problem solving skills, good communication skills and interpersonal skills. Extremely self-motivated, quick learner, team player. Experience in Global work model (offshore &amp; onsite). Having skills like </w:t>
+        <w:t xml:space="preserve"> </w:t>
+      </w:r>
+      <w:r>
+        <w:rPr>
+          <w:rFonts w:asciiTheme="minorHAnsi" w:hAnsiTheme="minorHAnsi"/>
+        </w:rPr>
+        <w:t>Position to be $</w:t>
+      </w:r>
+      <w:r>
+        <w:rPr>
+          <w:rFonts w:asciiTheme="minorHAnsi" w:hAnsiTheme="minorHAnsi"/>
+          <w:color w:val="FF0000"/>
+        </w:rPr>
+        <w:t>00000</w:t>
+      </w:r>
+      <w:r>
+        <w:rPr>
+          <w:rFonts w:asciiTheme="minorHAnsi" w:hAnsiTheme="minorHAnsi"/>
+          <w:color w:val="FF0000"/>
+        </w:rPr>
+        <w:t xml:space="preserve"> </w:t>
+      </w:r>
+      <w:r>
+        <w:rPr>
+          <w:rFonts w:asciiTheme="minorHAnsi" w:hAnsiTheme="minorHAnsi"/>
+        </w:rPr>
+        <w:t xml:space="preserve">per year for </w:t>
+      </w:r>
+      <w:r>
+        <w:rPr>
+          <w:rFonts w:asciiTheme="minorHAnsi" w:hAnsiTheme="minorHAnsi"/>
+        </w:rPr>
+        <w:t xml:space="preserve">Wipro </w:t>
+      </w:r>
+      <w:r>
+        <w:rPr>
+          <w:rFonts w:asciiTheme="minorHAnsi" w:hAnsiTheme="minorHAnsi"/>
+        </w:rPr>
+        <w:t>based companies.</w:t>
+      </w:r>
+    </w:p>
+    <w:p>
+      <w:pPr>
+        <w:ind w:left="360"/>
+        <w:jc w:val="both"/>
+        <w:rPr>
+          <w:rFonts w:asciiTheme="minorHAnsi" w:hAnsiTheme="minorHAnsi"/>
+        </w:rPr>
+      </w:pPr>
+    </w:p>
+    <w:p>
+      <w:pPr>
+        <w:ind w:left="360"/>
+        <w:jc w:val="both"/>
+        <w:rPr>
+          <w:rFonts w:asciiTheme="minorHAnsi" w:hAnsiTheme="minorHAnsi"/>
+        </w:rPr>
+      </w:pPr>
+      <w:r>
+        <w:rPr>
+          <w:rFonts w:asciiTheme="minorHAnsi" w:hAnsiTheme="minorHAnsi"/>
+        </w:rPr>
+        <w:lastRenderedPageBreak/>
+        <w:t>Mr.</w:t>
+      </w:r>
+      <w:r>
+        <w:rPr>
+          <w:rFonts w:asciiTheme="minorHAnsi" w:hAnsiTheme="minorHAnsi"/>
+          <w:b/>
+        </w:rPr>
+        <w:t>Amit Prasad</w:t>
+      </w:r>
+      <w:r>
+        <w:rPr>
+          <w:rFonts w:asciiTheme="minorHAnsi" w:hAnsiTheme="minorHAnsi"/>
+        </w:rPr>
+        <w:t xml:space="preserve"> actual salary will be $ </w:t>
+      </w:r>
+      <w:r>
+        <w:rPr>
+          <w:rFonts w:asciiTheme="minorHAnsi" w:hAnsiTheme="minorHAnsi"/>
+          <w:color w:val="FF0000"/>
+        </w:rPr>
+        <w:t>00000</w:t>
+      </w:r>
+      <w:r>
+        <w:rPr>
+          <w:rFonts w:asciiTheme="minorHAnsi" w:hAnsiTheme="minorHAnsi"/>
+          <w:color w:val="FF0000"/>
+        </w:rPr>
+        <w:t xml:space="preserve"> </w:t>
+      </w:r>
+      <w:r>
+        <w:rPr>
+          <w:rFonts w:asciiTheme="minorHAnsi" w:hAnsiTheme="minorHAnsi"/>
+        </w:rPr>
+        <w:t>per year. Wipro Limited pays similar salaries to engineers with the same educational background and relevant experience, according to the internal salary structure of the company.</w:t>
+      </w:r>
+    </w:p>
+    <w:p>
+      <w:pPr>
+        <w:jc w:val="both"/>
+        <w:rPr>
+          <w:rFonts w:asciiTheme="minorHAnsi" w:hAnsiTheme="minorHAnsi"/>
+          <w:u w:val="single"/>
+        </w:rPr>
+      </w:pPr>
+    </w:p>
+    <w:p>
+      <w:pPr>
+        <w:ind w:left="360"/>
+        <w:jc w:val="both"/>
+      </w:pPr>
+      <w:r>
+        <w:rPr>
+          <w:rFonts w:asciiTheme="minorHAnsi" w:hAnsiTheme="minorHAnsi"/>
+          <w:u w:val="single"/>
+        </w:rPr>
+        <w:t>Location:</w:t>
       </w:r>
       <w:r>
         <w:rPr>
@@ -521,135 +721,7 @@
           <w:bCs/>
           <w:color w:val="FF0000"/>
         </w:rPr>
-        <w:t>COBOL, JCL - Job Control Language, etc.</w:t>
-      </w:r>
-    </w:p>
-    <w:p>
-      <w:pPr>
-        <w:jc w:val="both"/>
-        <w:rPr>
-          <w:rFonts w:asciiTheme="minorHAnsi" w:hAnsiTheme="minorHAnsi"/>
-        </w:rPr>
-      </w:pPr>
-    </w:p>
-    <w:p>
-      <w:pPr>
-        <w:jc w:val="both"/>
-        <w:rPr>
-          <w:rFonts w:asciiTheme="minorHAnsi" w:hAnsiTheme="minorHAnsi"/>
-        </w:rPr>
-      </w:pPr>
-      <w:r>
-        <w:rPr>
-          <w:rFonts w:asciiTheme="minorHAnsi" w:hAnsiTheme="minorHAnsi"/>
-        </w:rPr>
-        <w:t>The 2015</w:t>
-      </w:r>
-      <w:r>
-        <w:rPr>
-          <w:rFonts w:asciiTheme="minorHAnsi" w:hAnsiTheme="minorHAnsi"/>
-        </w:rPr>
-        <w:t xml:space="preserve"> OES Wage Data Services reports the prevailing wage for </w:t>
-      </w:r>
-      <w:r>
-        <w:rPr>
-          <w:rFonts w:asciiTheme="minorHAnsi" w:hAnsiTheme="minorHAnsi"/>
-          <w:color w:val="FF0000"/>
-        </w:rPr>
-        <w:t xml:space="preserve">LCA designation </w:t>
-      </w:r>
-      <w:r>
-        <w:rPr>
-          <w:rFonts w:asciiTheme="minorHAnsi" w:hAnsiTheme="minorHAnsi"/>
-        </w:rPr>
-        <w:t>Position to be $</w:t>
-      </w:r>
-      <w:r>
-        <w:rPr>
-          <w:rFonts w:asciiTheme="minorHAnsi" w:hAnsiTheme="minorHAnsi"/>
-          <w:color w:val="FF0000"/>
-        </w:rPr>
-        <w:t xml:space="preserve">xxx </w:t>
-      </w:r>
-      <w:r>
-        <w:rPr>
-          <w:rFonts w:asciiTheme="minorHAnsi" w:hAnsiTheme="minorHAnsi"/>
-        </w:rPr>
-        <w:t xml:space="preserve">per year for </w:t>
-      </w:r>
-      <w:r>
-        <w:rPr>
-          <w:rFonts w:asciiTheme="minorHAnsi" w:hAnsiTheme="minorHAnsi"/>
-        </w:rPr>
-        <w:t xml:space="preserve">Wipro </w:t>
-      </w:r>
-      <w:r>
-        <w:rPr>
-          <w:rFonts w:asciiTheme="minorHAnsi" w:hAnsiTheme="minorHAnsi"/>
-        </w:rPr>
-        <w:t>based companies.</w:t>
-      </w:r>
-    </w:p>
-    <w:p>
-      <w:pPr>
-        <w:jc w:val="both"/>
-        <w:rPr>
-          <w:rFonts w:asciiTheme="minorHAnsi" w:hAnsiTheme="minorHAnsi"/>
-        </w:rPr>
-      </w:pPr>
-    </w:p>
-    <w:p>
-      <w:pPr>
-        <w:jc w:val="both"/>
-        <w:rPr>
-          <w:rFonts w:asciiTheme="minorHAnsi" w:hAnsiTheme="minorHAnsi"/>
-        </w:rPr>
-      </w:pPr>
-      <w:r>
-        <w:rPr>
-          <w:rFonts w:asciiTheme="minorHAnsi" w:hAnsiTheme="minorHAnsi"/>
-        </w:rPr>
-        <w:t>Mr. XXX</w:t>
-      </w:r>
-      <w:r>
-        <w:rPr>
-          <w:rFonts w:asciiTheme="minorHAnsi" w:hAnsiTheme="minorHAnsi"/>
-        </w:rPr>
-        <w:t xml:space="preserve"> actual salary will be $ </w:t>
-      </w:r>
-      <w:r>
-        <w:rPr>
-          <w:rFonts w:asciiTheme="minorHAnsi" w:hAnsiTheme="minorHAnsi"/>
-          <w:color w:val="FF0000"/>
-        </w:rPr>
-        <w:t xml:space="preserve">xxx </w:t>
-      </w:r>
-      <w:r>
-        <w:rPr>
-          <w:rFonts w:asciiTheme="minorHAnsi" w:hAnsiTheme="minorHAnsi"/>
-        </w:rPr>
-        <w:t>per year. Wipro Limited pays similar salaries to engineers with the same educational background and relevant experience, according to the internal salary structure of the company.</w:t>
-      </w:r>
-    </w:p>
-    <w:p>
-      <w:pPr>
-        <w:jc w:val="both"/>
-        <w:rPr>
-          <w:rFonts w:asciiTheme="minorHAnsi" w:hAnsiTheme="minorHAnsi"/>
-          <w:u w:val="single"/>
-        </w:rPr>
-      </w:pPr>
-    </w:p>
-    <w:p>
-      <w:pPr>
-        <w:jc w:val="both"/>
-      </w:pPr>
-      <w:r>
-        <w:rPr>
-          <w:rFonts w:asciiTheme="minorHAnsi" w:hAnsiTheme="minorHAnsi"/>
-          <w:u w:val="single"/>
-        </w:rPr>
-        <w:t>Location:</w:t>
+        <w:t xml:space="preserve">Capital One Services, </w:t>
       </w:r>
       <w:r>
         <w:rPr>
@@ -657,20 +729,7 @@
           <w:bCs/>
           <w:color w:val="FF0000"/>
         </w:rPr>
-        <w:t>Capital One Services, 3800 Golf Road, Rolling Meadows</w:t>
-      </w:r>
-      <w:r>
-        <w:rPr>
-          <w:rFonts w:asciiTheme="minorHAnsi" w:hAnsiTheme="minorHAnsi"/>
-          <w:color w:val="FF0000"/>
-        </w:rPr>
-        <w:t>, IL, 60008</w:t>
-      </w:r>
-      <w:r>
-        <w:rPr>
-          <w:rFonts w:asciiTheme="minorHAnsi" w:hAnsiTheme="minorHAnsi"/>
-        </w:rPr>
-        <w:t>.</w:t>
+        <w:t>7933 Preston Road , Plano, Texas, 75024</w:t>
       </w:r>
     </w:p>
     <w:sectPr>
@@ -758,7 +817,7 @@
                   <a:blip r:embed="rId1">
                     <a:extLst>
                       <a:ext uri="{28A0092B-C50C-407E-A947-70E740481C1C}">
-                        <a14:useLocalDpi xmlns:a14="http://schemas.microsoft.com/office/drawing/2010/main" xmlns:wps="http://schemas.microsoft.com/office/word/2010/wordprocessingShape" xmlns:wpi="http://schemas.microsoft.com/office/word/2010/wordprocessingInk" xmlns:wpg="http://schemas.microsoft.com/office/word/2010/wordprocessingGroup" xmlns:w16se="http://schemas.microsoft.com/office/word/2015/wordml/symex" xmlns:w15="http://schemas.microsoft.com/office/word/2012/wordml" xmlns:w14="http://schemas.microsoft.com/office/word/2010/wordml" xmlns:w="http://schemas.openxmlformats.org/wordprocessingml/2006/main" xmlns:w10="urn:schemas-microsoft-com:office:word" xmlns:wp14="http://schemas.microsoft.com/office/word/2010/wordprocessingDrawing" xmlns:v="urn:schemas-microsoft-com:vml" xmlns:o="urn:schemas-microsoft-com:office:office" xmlns:mc="http://schemas.openxmlformats.org/markup-compatibility/2006" xmlns:cx5="http://schemas.microsoft.com/office/drawing/2016/5/11/chartex" xmlns:cx4="http://schemas.microsoft.com/office/drawing/2016/5/10/chartex" xmlns:cx3="http://schemas.microsoft.com/office/drawing/2016/5/9/chartex" xmlns:cx2="http://schemas.microsoft.com/office/drawing/2015/10/21/chartex" xmlns:cx1="http://schemas.microsoft.com/office/drawing/2015/9/8/chartex" xmlns:cx="http://schemas.microsoft.com/office/drawing/2014/chartex" xmlns:wpc="http://schemas.microsoft.com/office/word/2010/wordprocessingCanvas" xmlns="" val="0"/>
+                        <a14:useLocalDpi xmlns="" xmlns:wpc="http://schemas.microsoft.com/office/word/2010/wordprocessingCanvas" xmlns:cx="http://schemas.microsoft.com/office/drawing/2014/chartex" xmlns:cx1="http://schemas.microsoft.com/office/drawing/2015/9/8/chartex" xmlns:cx2="http://schemas.microsoft.com/office/drawing/2015/10/21/chartex" xmlns:cx3="http://schemas.microsoft.com/office/drawing/2016/5/9/chartex" xmlns:cx4="http://schemas.microsoft.com/office/drawing/2016/5/10/chartex" xmlns:cx5="http://schemas.microsoft.com/office/drawing/2016/5/11/chartex" xmlns:mc="http://schemas.openxmlformats.org/markup-compatibility/2006" xmlns:o="urn:schemas-microsoft-com:office:office" xmlns:v="urn:schemas-microsoft-com:vml" xmlns:wp14="http://schemas.microsoft.com/office/word/2010/wordprocessingDrawing" xmlns:w10="urn:schemas-microsoft-com:office:word" xmlns:w="http://schemas.openxmlformats.org/wordprocessingml/2006/main" xmlns:w14="http://schemas.microsoft.com/office/word/2010/wordml" xmlns:w15="http://schemas.microsoft.com/office/word/2012/wordml" xmlns:w16se="http://schemas.microsoft.com/office/word/2015/wordml/symex" xmlns:wpg="http://schemas.microsoft.com/office/word/2010/wordprocessingGroup" xmlns:wpi="http://schemas.microsoft.com/office/word/2010/wordprocessingInk" xmlns:wps="http://schemas.microsoft.com/office/word/2010/wordprocessingShape" xmlns:a14="http://schemas.microsoft.com/office/drawing/2010/main" val="0"/>
                       </a:ext>
                     </a:extLst>
                   </a:blip>
@@ -907,15 +966,6 @@
   </w:abstractNum>
   <w:num w:numId="1">
     <w:abstractNumId w:val="0"/>
-    <w:lvlOverride w:ilvl="0"/>
-    <w:lvlOverride w:ilvl="1"/>
-    <w:lvlOverride w:ilvl="2"/>
-    <w:lvlOverride w:ilvl="3"/>
-    <w:lvlOverride w:ilvl="4"/>
-    <w:lvlOverride w:ilvl="5"/>
-    <w:lvlOverride w:ilvl="6"/>
-    <w:lvlOverride w:ilvl="7"/>
-    <w:lvlOverride w:ilvl="8"/>
   </w:num>
 </w:numbering>
 </file>
@@ -1523,7 +1573,7 @@
   <a:extraClrSchemeLst/>
   <a:extLst>
     <a:ext uri="{05A4C25C-085E-4340-85A3-A5531E510DB2}">
-      <thm15:themeFamily xmlns:thm15="http://schemas.microsoft.com/office/thememl/2012/main" xmlns="" name="Office Theme" id="{62F939B6-93AF-4DB8-9C6B-D6C7DFDC589F}" vid="{4A3C46E8-61CC-4603-A589-7422A47A8E4A}"/>
+      <thm15:themeFamily xmlns="" xmlns:thm15="http://schemas.microsoft.com/office/thememl/2012/main" name="Office Theme" id="{62F939B6-93AF-4DB8-9C6B-D6C7DFDC589F}" vid="{4A3C46E8-61CC-4603-A589-7422A47A8E4A}"/>
     </a:ext>
   </a:extLst>
 </a:theme>

</xml_diff>